<commit_message>
agregados datos de sofa_materiales
</commit_message>
<xml_diff>
--- a/CARGAR DATOS_NUEVA BBDD.docx
+++ b/CARGAR DATOS_NUEVA BBDD.docx
@@ -572,40 +572,655 @@
     </w:p>
     <w:p>
       <w:r>
-        <w:t xml:space="preserve">    Use </w:t>
-      </w:r>
-      <w:proofErr w:type="spellStart"/>
-      <w:r>
-        <w:t>sofa_bbdd</w:t>
-      </w:r>
-      <w:proofErr w:type="spellEnd"/>
-      <w:r>
-        <w:t>;</w:t>
+        <w:t>INSERT INTO estados(nombre) VALUES</w:t>
+      </w:r>
+    </w:p>
+    <w:p>
+      <w:r>
+        <w:t>('Pendiente'),</w:t>
+      </w:r>
+    </w:p>
+    <w:p>
+      <w:r>
+        <w:t>('Procesando'),</w:t>
+      </w:r>
+    </w:p>
+    <w:p>
+      <w:r>
+        <w:t>('Finalizado');</w:t>
       </w:r>
     </w:p>
     <w:p/>
     <w:p>
       <w:r>
-        <w:t>INSERT INTO estados(nombre) VALUES</w:t>
-      </w:r>
-    </w:p>
-    <w:p>
-      <w:r>
-        <w:t>('Pendiente'),</w:t>
-      </w:r>
-    </w:p>
-    <w:p>
-      <w:r>
-        <w:t>('Procesando'),</w:t>
-      </w:r>
-    </w:p>
-    <w:p>
-      <w:r>
-        <w:t>('Finalizado');</w:t>
+        <w:t xml:space="preserve">-- Sofá </w:t>
+      </w:r>
+      <w:proofErr w:type="spellStart"/>
+      <w:r>
+        <w:t>Aithara</w:t>
+      </w:r>
+      <w:proofErr w:type="spellEnd"/>
+    </w:p>
+    <w:p>
+      <w:r>
+        <w:t xml:space="preserve">INSERT INTO </w:t>
+      </w:r>
+      <w:proofErr w:type="spellStart"/>
+      <w:r>
+        <w:t>sofa_materiales</w:t>
+      </w:r>
+      <w:proofErr w:type="spellEnd"/>
+      <w:r>
+        <w:t xml:space="preserve"> (</w:t>
+      </w:r>
+      <w:proofErr w:type="spellStart"/>
+      <w:r>
+        <w:t>id_sofa</w:t>
+      </w:r>
+      <w:proofErr w:type="spellEnd"/>
+      <w:r>
+        <w:t xml:space="preserve">, </w:t>
+      </w:r>
+      <w:proofErr w:type="spellStart"/>
+      <w:r>
+        <w:t>id_material</w:t>
+      </w:r>
+      <w:proofErr w:type="spellEnd"/>
+      <w:r>
+        <w:t xml:space="preserve">, </w:t>
+      </w:r>
+      <w:proofErr w:type="spellStart"/>
+      <w:r>
+        <w:t>cantidad_utilizada</w:t>
+      </w:r>
+      <w:proofErr w:type="spellEnd"/>
+      <w:r>
+        <w:t>)</w:t>
+      </w:r>
+    </w:p>
+    <w:p>
+      <w:r>
+        <w:t>VALUES</w:t>
+      </w:r>
+    </w:p>
+    <w:p>
+      <w:r>
+        <w:t xml:space="preserve">    (1, 1, 20), -- Tornillos</w:t>
+      </w:r>
+    </w:p>
+    <w:p>
+      <w:r>
+        <w:t xml:space="preserve">    (1, 2, 5</w:t>
+      </w:r>
+      <w:proofErr w:type="gramStart"/>
+      <w:r>
+        <w:t>),  --</w:t>
+      </w:r>
+      <w:proofErr w:type="gramEnd"/>
+      <w:r>
+        <w:t xml:space="preserve"> Guata</w:t>
+      </w:r>
+    </w:p>
+    <w:p>
+      <w:r>
+        <w:t xml:space="preserve">    (1, 3, 2</w:t>
+      </w:r>
+      <w:proofErr w:type="gramStart"/>
+      <w:r>
+        <w:t>),  --</w:t>
+      </w:r>
+      <w:proofErr w:type="gramEnd"/>
+      <w:r>
+        <w:t xml:space="preserve"> Hilo</w:t>
+      </w:r>
+    </w:p>
+    <w:p>
+      <w:r>
+        <w:t xml:space="preserve">     (1, 4, 14), -- Tela </w:t>
+      </w:r>
+    </w:p>
+    <w:p>
+      <w:r>
+        <w:t xml:space="preserve">    (1, 6, 5</w:t>
+      </w:r>
+      <w:proofErr w:type="gramStart"/>
+      <w:r>
+        <w:t>),--</w:t>
+      </w:r>
+      <w:proofErr w:type="gramEnd"/>
+      <w:r>
+        <w:t xml:space="preserve"> Madera</w:t>
+      </w:r>
+    </w:p>
+    <w:p>
+      <w:r>
+        <w:t xml:space="preserve">    (1, 7, 5</w:t>
+      </w:r>
+      <w:proofErr w:type="gramStart"/>
+      <w:r>
+        <w:t>),  --</w:t>
+      </w:r>
+      <w:proofErr w:type="gramEnd"/>
+      <w:r>
+        <w:t xml:space="preserve"> Cojines</w:t>
+      </w:r>
+    </w:p>
+    <w:p>
+      <w:r>
+        <w:t xml:space="preserve">    (1, 8, 5</w:t>
+      </w:r>
+      <w:proofErr w:type="gramStart"/>
+      <w:r>
+        <w:t>),--</w:t>
+      </w:r>
+      <w:proofErr w:type="gramEnd"/>
+      <w:r>
+        <w:t xml:space="preserve"> Cinchas</w:t>
+      </w:r>
+    </w:p>
+    <w:p>
+      <w:r>
+        <w:t xml:space="preserve">    (1, 11, 4); -- Patas</w:t>
       </w:r>
     </w:p>
     <w:p/>
+    <w:p>
+      <w:r>
+        <w:t>-- Sofá Lucía</w:t>
+      </w:r>
+    </w:p>
+    <w:p>
+      <w:r>
+        <w:t xml:space="preserve">INSERT INTO </w:t>
+      </w:r>
+      <w:proofErr w:type="spellStart"/>
+      <w:r>
+        <w:t>sofa_materiales</w:t>
+      </w:r>
+      <w:proofErr w:type="spellEnd"/>
+      <w:r>
+        <w:t xml:space="preserve"> (</w:t>
+      </w:r>
+      <w:proofErr w:type="spellStart"/>
+      <w:r>
+        <w:t>id_sofa</w:t>
+      </w:r>
+      <w:proofErr w:type="spellEnd"/>
+      <w:r>
+        <w:t xml:space="preserve">, </w:t>
+      </w:r>
+      <w:proofErr w:type="spellStart"/>
+      <w:r>
+        <w:t>id_material</w:t>
+      </w:r>
+      <w:proofErr w:type="spellEnd"/>
+      <w:r>
+        <w:t xml:space="preserve">, </w:t>
+      </w:r>
+      <w:proofErr w:type="spellStart"/>
+      <w:r>
+        <w:t>cantidad_utilizada</w:t>
+      </w:r>
+      <w:proofErr w:type="spellEnd"/>
+      <w:r>
+        <w:t>)</w:t>
+      </w:r>
+    </w:p>
+    <w:p>
+      <w:r>
+        <w:t>VALUES</w:t>
+      </w:r>
+    </w:p>
+    <w:p>
+      <w:r>
+        <w:t xml:space="preserve">    (2, 1, 25), -- Tornillos</w:t>
+      </w:r>
+    </w:p>
+    <w:p>
+      <w:r>
+        <w:t xml:space="preserve">    (2, 2, 8</w:t>
+      </w:r>
+      <w:proofErr w:type="gramStart"/>
+      <w:r>
+        <w:t>),  --</w:t>
+      </w:r>
+      <w:proofErr w:type="gramEnd"/>
+      <w:r>
+        <w:t xml:space="preserve"> Guata</w:t>
+      </w:r>
+    </w:p>
+    <w:p>
+      <w:r>
+        <w:lastRenderedPageBreak/>
+        <w:t xml:space="preserve">    (2, 3, 3</w:t>
+      </w:r>
+      <w:proofErr w:type="gramStart"/>
+      <w:r>
+        <w:t>),  --</w:t>
+      </w:r>
+      <w:proofErr w:type="gramEnd"/>
+      <w:r>
+        <w:t xml:space="preserve"> Hilo</w:t>
+      </w:r>
+    </w:p>
+    <w:p>
+      <w:r>
+        <w:t xml:space="preserve">     (2, 5, 14), -- Tela </w:t>
+      </w:r>
+    </w:p>
+    <w:p>
+      <w:r>
+        <w:t xml:space="preserve">    (2, 6, 6</w:t>
+      </w:r>
+      <w:proofErr w:type="gramStart"/>
+      <w:r>
+        <w:t>),--</w:t>
+      </w:r>
+      <w:proofErr w:type="gramEnd"/>
+      <w:r>
+        <w:t xml:space="preserve"> Madera</w:t>
+      </w:r>
+    </w:p>
+    <w:p>
+      <w:r>
+        <w:t xml:space="preserve">    (2, 7, 6</w:t>
+      </w:r>
+      <w:proofErr w:type="gramStart"/>
+      <w:r>
+        <w:t>),  --</w:t>
+      </w:r>
+      <w:proofErr w:type="gramEnd"/>
+      <w:r>
+        <w:t xml:space="preserve"> Cojines</w:t>
+      </w:r>
+    </w:p>
+    <w:p>
+      <w:r>
+        <w:t xml:space="preserve">    (2, 8, 12</w:t>
+      </w:r>
+      <w:proofErr w:type="gramStart"/>
+      <w:r>
+        <w:t>),--</w:t>
+      </w:r>
+      <w:proofErr w:type="gramEnd"/>
+      <w:r>
+        <w:t xml:space="preserve"> Cinchas</w:t>
+      </w:r>
+    </w:p>
+    <w:p>
+      <w:r>
+        <w:t xml:space="preserve">    (2, 11, 4); -- Patas</w:t>
+      </w:r>
+    </w:p>
     <w:p/>
+    <w:p>
+      <w:r>
+        <w:t>-- Sofá Luna</w:t>
+      </w:r>
+    </w:p>
+    <w:p>
+      <w:r>
+        <w:t xml:space="preserve">INSERT INTO </w:t>
+      </w:r>
+      <w:proofErr w:type="spellStart"/>
+      <w:r>
+        <w:t>sofa_materiales</w:t>
+      </w:r>
+      <w:proofErr w:type="spellEnd"/>
+      <w:r>
+        <w:t xml:space="preserve"> (</w:t>
+      </w:r>
+      <w:proofErr w:type="spellStart"/>
+      <w:r>
+        <w:t>id_sofa</w:t>
+      </w:r>
+      <w:proofErr w:type="spellEnd"/>
+      <w:r>
+        <w:t xml:space="preserve">, </w:t>
+      </w:r>
+      <w:proofErr w:type="spellStart"/>
+      <w:r>
+        <w:t>id_material</w:t>
+      </w:r>
+      <w:proofErr w:type="spellEnd"/>
+      <w:r>
+        <w:t xml:space="preserve">, </w:t>
+      </w:r>
+      <w:proofErr w:type="spellStart"/>
+      <w:r>
+        <w:t>cantidad_utilizada</w:t>
+      </w:r>
+      <w:proofErr w:type="spellEnd"/>
+      <w:r>
+        <w:t>)</w:t>
+      </w:r>
+    </w:p>
+    <w:p>
+      <w:r>
+        <w:t>VALUES</w:t>
+      </w:r>
+    </w:p>
+    <w:p>
+      <w:r>
+        <w:t xml:space="preserve">    (3, 1, 22), -- Tornillos</w:t>
+      </w:r>
+    </w:p>
+    <w:p>
+      <w:r>
+        <w:t xml:space="preserve">    (3, 2, 7</w:t>
+      </w:r>
+      <w:proofErr w:type="gramStart"/>
+      <w:r>
+        <w:t>),  --</w:t>
+      </w:r>
+      <w:proofErr w:type="gramEnd"/>
+      <w:r>
+        <w:t xml:space="preserve"> Guata</w:t>
+      </w:r>
+    </w:p>
+    <w:p>
+      <w:r>
+        <w:t xml:space="preserve">    (3, 3, 2</w:t>
+      </w:r>
+      <w:proofErr w:type="gramStart"/>
+      <w:r>
+        <w:t>),  --</w:t>
+      </w:r>
+      <w:proofErr w:type="gramEnd"/>
+      <w:r>
+        <w:t xml:space="preserve"> Hilo</w:t>
+      </w:r>
+    </w:p>
+    <w:p>
+      <w:r>
+        <w:t xml:space="preserve">     (3, 5, 14), -- Tela </w:t>
+      </w:r>
+    </w:p>
+    <w:p>
+      <w:r>
+        <w:t xml:space="preserve">    (3, 6, 5</w:t>
+      </w:r>
+      <w:proofErr w:type="gramStart"/>
+      <w:r>
+        <w:t>),--</w:t>
+      </w:r>
+      <w:proofErr w:type="gramEnd"/>
+      <w:r>
+        <w:t xml:space="preserve"> Madera</w:t>
+      </w:r>
+    </w:p>
+    <w:p>
+      <w:r>
+        <w:t xml:space="preserve">    (3, 7, 6</w:t>
+      </w:r>
+      <w:proofErr w:type="gramStart"/>
+      <w:r>
+        <w:t>),  --</w:t>
+      </w:r>
+      <w:proofErr w:type="gramEnd"/>
+      <w:r>
+        <w:t xml:space="preserve"> Cojines</w:t>
+      </w:r>
+    </w:p>
+    <w:p>
+      <w:r>
+        <w:t xml:space="preserve">    (3, 8, 11</w:t>
+      </w:r>
+      <w:proofErr w:type="gramStart"/>
+      <w:r>
+        <w:t>),--</w:t>
+      </w:r>
+      <w:proofErr w:type="gramEnd"/>
+      <w:r>
+        <w:t xml:space="preserve"> Cinchas</w:t>
+      </w:r>
+    </w:p>
+    <w:p>
+      <w:r>
+        <w:t xml:space="preserve">    (3, 11, 4); -- Patas</w:t>
+      </w:r>
+    </w:p>
+    <w:p/>
+    <w:p>
+      <w:r>
+        <w:t>-- Sofá Sevilla</w:t>
+      </w:r>
+    </w:p>
+    <w:p>
+      <w:r>
+        <w:t xml:space="preserve">INSERT INTO </w:t>
+      </w:r>
+      <w:proofErr w:type="spellStart"/>
+      <w:r>
+        <w:t>sofa_materiales</w:t>
+      </w:r>
+      <w:proofErr w:type="spellEnd"/>
+      <w:r>
+        <w:t xml:space="preserve"> (</w:t>
+      </w:r>
+      <w:proofErr w:type="spellStart"/>
+      <w:r>
+        <w:t>id_sofa</w:t>
+      </w:r>
+      <w:proofErr w:type="spellEnd"/>
+      <w:r>
+        <w:t xml:space="preserve">, </w:t>
+      </w:r>
+      <w:proofErr w:type="spellStart"/>
+      <w:r>
+        <w:t>id_material</w:t>
+      </w:r>
+      <w:proofErr w:type="spellEnd"/>
+      <w:r>
+        <w:t xml:space="preserve">, </w:t>
+      </w:r>
+      <w:proofErr w:type="spellStart"/>
+      <w:r>
+        <w:t>cantidad_utilizada</w:t>
+      </w:r>
+      <w:proofErr w:type="spellEnd"/>
+      <w:r>
+        <w:t>)</w:t>
+      </w:r>
+    </w:p>
+    <w:p>
+      <w:r>
+        <w:t>VALUES</w:t>
+      </w:r>
+    </w:p>
+    <w:p>
+      <w:r>
+        <w:t xml:space="preserve">    (4, 1, 28), -- Tornillos</w:t>
+      </w:r>
+    </w:p>
+    <w:p>
+      <w:r>
+        <w:t xml:space="preserve">    (4, 2, 10), -- Guata</w:t>
+      </w:r>
+    </w:p>
+    <w:p>
+      <w:r>
+        <w:t xml:space="preserve">    (4, 3, 3</w:t>
+      </w:r>
+      <w:proofErr w:type="gramStart"/>
+      <w:r>
+        <w:t>),  --</w:t>
+      </w:r>
+      <w:proofErr w:type="gramEnd"/>
+      <w:r>
+        <w:t xml:space="preserve"> Hilo</w:t>
+      </w:r>
+    </w:p>
+    <w:p>
+      <w:r>
+        <w:t xml:space="preserve">    (4, 4, 14), -- Tela </w:t>
+      </w:r>
+    </w:p>
+    <w:p>
+      <w:r>
+        <w:t xml:space="preserve">    (4, 6, 7</w:t>
+      </w:r>
+      <w:proofErr w:type="gramStart"/>
+      <w:r>
+        <w:t>),--</w:t>
+      </w:r>
+      <w:proofErr w:type="gramEnd"/>
+      <w:r>
+        <w:t xml:space="preserve"> Madera</w:t>
+      </w:r>
+    </w:p>
+    <w:p>
+      <w:r>
+        <w:t xml:space="preserve">    (4, 7, 7</w:t>
+      </w:r>
+      <w:proofErr w:type="gramStart"/>
+      <w:r>
+        <w:t>),  --</w:t>
+      </w:r>
+      <w:proofErr w:type="gramEnd"/>
+      <w:r>
+        <w:t xml:space="preserve"> Cojines</w:t>
+      </w:r>
+    </w:p>
+    <w:p>
+      <w:r>
+        <w:t xml:space="preserve">    (4, 8, 6</w:t>
+      </w:r>
+      <w:proofErr w:type="gramStart"/>
+      <w:r>
+        <w:t>),--</w:t>
+      </w:r>
+      <w:proofErr w:type="gramEnd"/>
+      <w:r>
+        <w:t xml:space="preserve"> Cinchas</w:t>
+      </w:r>
+    </w:p>
+    <w:p>
+      <w:r>
+        <w:t xml:space="preserve">    (4, 11, 6); -- Patas</w:t>
+      </w:r>
+    </w:p>
+    <w:p/>
+    <w:p>
+      <w:r>
+        <w:lastRenderedPageBreak/>
+        <w:t>-- Sofá Iris</w:t>
+      </w:r>
+    </w:p>
+    <w:p>
+      <w:r>
+        <w:t xml:space="preserve">INSERT INTO </w:t>
+      </w:r>
+      <w:proofErr w:type="spellStart"/>
+      <w:r>
+        <w:t>sofa_materiales</w:t>
+      </w:r>
+      <w:proofErr w:type="spellEnd"/>
+      <w:r>
+        <w:t xml:space="preserve"> (</w:t>
+      </w:r>
+      <w:proofErr w:type="spellStart"/>
+      <w:r>
+        <w:t>id_sofa</w:t>
+      </w:r>
+      <w:proofErr w:type="spellEnd"/>
+      <w:r>
+        <w:t xml:space="preserve">, </w:t>
+      </w:r>
+      <w:proofErr w:type="spellStart"/>
+      <w:r>
+        <w:t>id_material</w:t>
+      </w:r>
+      <w:proofErr w:type="spellEnd"/>
+      <w:r>
+        <w:t xml:space="preserve">, </w:t>
+      </w:r>
+      <w:proofErr w:type="spellStart"/>
+      <w:r>
+        <w:t>cantidad_utilizada</w:t>
+      </w:r>
+      <w:proofErr w:type="spellEnd"/>
+      <w:r>
+        <w:t>)</w:t>
+      </w:r>
+    </w:p>
+    <w:p>
+      <w:r>
+        <w:t>VALUES</w:t>
+      </w:r>
+    </w:p>
+    <w:p>
+      <w:r>
+        <w:t xml:space="preserve">    (5, 1, 30), -- Tornillos</w:t>
+      </w:r>
+    </w:p>
+    <w:p>
+      <w:r>
+        <w:t xml:space="preserve">    (5, 2, 12), -- Guata</w:t>
+      </w:r>
+    </w:p>
+    <w:p>
+      <w:r>
+        <w:t xml:space="preserve">    (5, 3, 4</w:t>
+      </w:r>
+      <w:proofErr w:type="gramStart"/>
+      <w:r>
+        <w:t>),  --</w:t>
+      </w:r>
+      <w:proofErr w:type="gramEnd"/>
+      <w:r>
+        <w:t xml:space="preserve"> Hilo</w:t>
+      </w:r>
+    </w:p>
+    <w:p>
+      <w:r>
+        <w:t xml:space="preserve">    (5, 4, 16), -- Tela </w:t>
+      </w:r>
+    </w:p>
+    <w:p>
+      <w:r>
+        <w:t xml:space="preserve">    (5, 6, 8</w:t>
+      </w:r>
+      <w:proofErr w:type="gramStart"/>
+      <w:r>
+        <w:t>),--</w:t>
+      </w:r>
+      <w:proofErr w:type="gramEnd"/>
+      <w:r>
+        <w:t xml:space="preserve"> Madera</w:t>
+      </w:r>
+    </w:p>
+    <w:p>
+      <w:r>
+        <w:t xml:space="preserve">    (5, 7, 8</w:t>
+      </w:r>
+      <w:proofErr w:type="gramStart"/>
+      <w:r>
+        <w:t>),  --</w:t>
+      </w:r>
+      <w:proofErr w:type="gramEnd"/>
+      <w:r>
+        <w:t xml:space="preserve"> Cojines</w:t>
+      </w:r>
+    </w:p>
+    <w:p>
+      <w:r>
+        <w:t xml:space="preserve">    (5, 8, 9</w:t>
+      </w:r>
+      <w:proofErr w:type="gramStart"/>
+      <w:r>
+        <w:t>),--</w:t>
+      </w:r>
+      <w:proofErr w:type="gramEnd"/>
+      <w:r>
+        <w:t xml:space="preserve"> Cinchas</w:t>
+      </w:r>
+    </w:p>
+    <w:p>
+      <w:r>
+        <w:t xml:space="preserve">    (5, 11, 4); -- Patas</w:t>
+      </w:r>
+    </w:p>
     <w:p/>
     <w:sectPr>
       <w:pgSz w:w="11906" w:h="16838"/>

</xml_diff>